<commit_message>
Completed Lab 2 Assignment
</commit_message>
<xml_diff>
--- a/Documentation/ECEN-361-Lab-02--STM32 Clocks, Timers, and Interrupts.docx
+++ b/Documentation/ECEN-361-Lab-02--STM32 Clocks, Timers, and Interrupts.docx
@@ -1,6 +1,6 @@
 
 <file path=word/document.xml><?xml version="1.0" encoding="utf-8"?>
-<w:document xmlns:wpc="http://schemas.microsoft.com/office/word/2010/wordprocessingCanvas" xmlns:cx="http://schemas.microsoft.com/office/drawing/2014/chartex" xmlns:cx1="http://schemas.microsoft.com/office/drawing/2015/9/8/chartex" xmlns:cx2="http://schemas.microsoft.com/office/drawing/2015/10/21/chartex" xmlns:cx3="http://schemas.microsoft.com/office/drawing/2016/5/9/chartex" xmlns:cx4="http://schemas.microsoft.com/office/drawing/2016/5/10/chartex" xmlns:cx5="http://schemas.microsoft.com/office/drawing/2016/5/11/chartex" xmlns:cx6="http://schemas.microsoft.com/office/drawing/2016/5/12/chartex" xmlns:cx7="http://schemas.microsoft.com/office/drawing/2016/5/13/chartex" xmlns:cx8="http://schemas.microsoft.com/office/drawing/2016/5/14/chartex" xmlns:mc="http://schemas.openxmlformats.org/markup-compatibility/2006" xmlns:aink="http://schemas.microsoft.com/office/drawing/2016/ink" xmlns:am3d="http://schemas.microsoft.com/office/drawing/2017/model3d" xmlns:o="urn:schemas-microsoft-com:office:office" xmlns:oel="http://schemas.microsoft.com/office/2019/extlst" xmlns:r="http://schemas.openxmlformats.org/officeDocument/2006/relationships" xmlns:m="http://schemas.openxmlformats.org/officeDocument/2006/math" xmlns:v="urn:schemas-microsoft-com:vml" xmlns:wp14="http://schemas.microsoft.com/office/word/2010/wordprocessingDrawing" xmlns:wp="http://schemas.openxmlformats.org/drawingml/2006/wordprocessingDrawing" xmlns:w10="urn:schemas-microsoft-com:office:word" xmlns:w="http://schemas.openxmlformats.org/wordprocessingml/2006/main" xmlns:w14="http://schemas.microsoft.com/office/word/2010/wordml" xmlns:w15="http://schemas.microsoft.com/office/word/2012/wordml" xmlns:w16cex="http://schemas.microsoft.com/office/word/2018/wordml/cex" xmlns:w16cid="http://schemas.microsoft.com/office/word/2016/wordml/cid" xmlns:w16="http://schemas.microsoft.com/office/word/2018/wordml" xmlns:w16sdtdh="http://schemas.microsoft.com/office/word/2020/wordml/sdtdatahash" xmlns:w16se="http://schemas.microsoft.com/office/word/2015/wordml/symex" xmlns:wpg="http://schemas.microsoft.com/office/word/2010/wordprocessingGroup" xmlns:wpi="http://schemas.microsoft.com/office/word/2010/wordprocessingInk" xmlns:wne="http://schemas.microsoft.com/office/word/2006/wordml" xmlns:wps="http://schemas.microsoft.com/office/word/2010/wordprocessingShape" mc:Ignorable="w14 w15 w16se w16cid w16 w16cex w16sdtdh wp14">
+<w:document xmlns:wpc="http://schemas.microsoft.com/office/word/2010/wordprocessingCanvas" xmlns:cx="http://schemas.microsoft.com/office/drawing/2014/chartex" xmlns:cx1="http://schemas.microsoft.com/office/drawing/2015/9/8/chartex" xmlns:cx2="http://schemas.microsoft.com/office/drawing/2015/10/21/chartex" xmlns:cx3="http://schemas.microsoft.com/office/drawing/2016/5/9/chartex" xmlns:cx4="http://schemas.microsoft.com/office/drawing/2016/5/10/chartex" xmlns:cx5="http://schemas.microsoft.com/office/drawing/2016/5/11/chartex" xmlns:cx6="http://schemas.microsoft.com/office/drawing/2016/5/12/chartex" xmlns:cx7="http://schemas.microsoft.com/office/drawing/2016/5/13/chartex" xmlns:cx8="http://schemas.microsoft.com/office/drawing/2016/5/14/chartex" xmlns:mc="http://schemas.openxmlformats.org/markup-compatibility/2006" xmlns:aink="http://schemas.microsoft.com/office/drawing/2016/ink" xmlns:am3d="http://schemas.microsoft.com/office/drawing/2017/model3d" xmlns:o="urn:schemas-microsoft-com:office:office" xmlns:oel="http://schemas.microsoft.com/office/2019/extlst" xmlns:r="http://schemas.openxmlformats.org/officeDocument/2006/relationships" xmlns:m="http://schemas.openxmlformats.org/officeDocument/2006/math" xmlns:v="urn:schemas-microsoft-com:vml" xmlns:wp14="http://schemas.microsoft.com/office/word/2010/wordprocessingDrawing" xmlns:wp="http://schemas.openxmlformats.org/drawingml/2006/wordprocessingDrawing" xmlns:w10="urn:schemas-microsoft-com:office:word" xmlns:w="http://schemas.openxmlformats.org/wordprocessingml/2006/main" xmlns:w14="http://schemas.microsoft.com/office/word/2010/wordml" xmlns:w15="http://schemas.microsoft.com/office/word/2012/wordml" xmlns:w16cex="http://schemas.microsoft.com/office/word/2018/wordml/cex" xmlns:w16cid="http://schemas.microsoft.com/office/word/2016/wordml/cid" xmlns:w16="http://schemas.microsoft.com/office/word/2018/wordml" xmlns:w16du="http://schemas.microsoft.com/office/word/2023/wordml/word16du" xmlns:w16sdtdh="http://schemas.microsoft.com/office/word/2020/wordml/sdtdatahash" xmlns:w16sdtfl="http://schemas.microsoft.com/office/word/2024/wordml/sdtformatlock" xmlns:w16se="http://schemas.microsoft.com/office/word/2015/wordml/symex" xmlns:wpg="http://schemas.microsoft.com/office/word/2010/wordprocessingGroup" xmlns:wpi="http://schemas.microsoft.com/office/word/2010/wordprocessingInk" xmlns:wne="http://schemas.microsoft.com/office/word/2006/wordml" xmlns:wps="http://schemas.microsoft.com/office/word/2010/wordprocessingShape" mc:Ignorable="w14 w15 w16se w16cid w16 w16cex w16sdtdh w16sdtfl w16du wp14">
   <w:body>
     <w:p>
       <w:pPr>
@@ -54,7 +54,19 @@
         <w:rPr>
           <w:color w:val="FF0000"/>
         </w:rPr>
-        <w:t xml:space="preserve"> ___________________________________</w:t>
+        <w:t xml:space="preserve"> _</w:t>
+      </w:r>
+      <w:r>
+        <w:rPr>
+          <w:color w:val="FF0000"/>
+        </w:rPr>
+        <w:t>Michael Munoz</w:t>
+      </w:r>
+      <w:r>
+        <w:rPr>
+          <w:color w:val="FF0000"/>
+        </w:rPr>
+        <w:t>____________________</w:t>
       </w:r>
     </w:p>
     <w:p>
@@ -759,7 +771,6 @@
         </w:rPr>
         <w:br/>
       </w:r>
-      <w:proofErr w:type="spellStart"/>
       <w:r>
         <w:rPr>
           <w:rFonts w:ascii="Courier New" w:hAnsi="Courier New" w:cs="Courier New"/>
@@ -769,19 +780,7 @@
           <w:sz w:val="20"/>
           <w:szCs w:val="20"/>
         </w:rPr>
-        <w:t>HAL_TIM_Base_Start_IT</w:t>
-      </w:r>
-      <w:proofErr w:type="spellEnd"/>
-      <w:r>
-        <w:rPr>
-          <w:rFonts w:ascii="Courier New" w:hAnsi="Courier New" w:cs="Courier New"/>
-          <w:b/>
-          <w:bCs/>
-          <w:color w:val="1F3864" w:themeColor="accent1" w:themeShade="80"/>
-          <w:sz w:val="20"/>
-          <w:szCs w:val="20"/>
-        </w:rPr>
-        <w:t>(&amp;htim17</w:t>
+        <w:t>HAL_TIM_Base_Start_IT(&amp;htim17</w:t>
       </w:r>
       <w:r>
         <w:rPr>
@@ -896,16 +895,16 @@
         <mc:AlternateContent>
           <mc:Choice Requires="wps">
             <w:drawing>
-              <wp:anchor distT="45720" distB="45720" distL="114300" distR="114300" simplePos="0" relativeHeight="251658240" behindDoc="0" locked="0" layoutInCell="1" allowOverlap="1" wp14:anchorId="6FFF51B7" wp14:editId="1D2263EB">
+              <wp:anchor distT="45720" distB="45720" distL="114300" distR="114300" simplePos="0" relativeHeight="251658240" behindDoc="0" locked="0" layoutInCell="1" allowOverlap="1" wp14:anchorId="6FFF51B7" wp14:editId="59EDA8B3">
                 <wp:simplePos x="0" y="0"/>
                 <wp:positionH relativeFrom="column">
-                  <wp:posOffset>114300</wp:posOffset>
+                  <wp:posOffset>116840</wp:posOffset>
                 </wp:positionH>
                 <wp:positionV relativeFrom="paragraph">
-                  <wp:posOffset>120650</wp:posOffset>
+                  <wp:posOffset>119380</wp:posOffset>
                 </wp:positionV>
-                <wp:extent cx="6324600" cy="1676400"/>
-                <wp:effectExtent l="0" t="0" r="19050" b="19050"/>
+                <wp:extent cx="6324600" cy="2494915"/>
+                <wp:effectExtent l="0" t="0" r="19050" b="19685"/>
                 <wp:wrapSquare wrapText="bothSides"/>
                 <wp:docPr id="217" name="Text Box 217"/>
                 <wp:cNvGraphicFramePr>
@@ -920,7 +919,7 @@
                       <wps:spPr bwMode="auto">
                         <a:xfrm>
                           <a:off x="0" y="0"/>
-                          <a:ext cx="6324600" cy="1676400"/>
+                          <a:ext cx="6324600" cy="2494915"/>
                         </a:xfrm>
                         <a:prstGeom prst="rect">
                           <a:avLst/>
@@ -953,20 +952,86 @@
                               <w:t xml:space="preserve">How </w:t>
                             </w:r>
                             <w:r>
-                              <w:t>fast does D1 turn on/off?  _______________________</w:t>
+                              <w:t xml:space="preserve">fast does D1 turn on/off? </w:t>
                             </w:r>
                           </w:p>
                           <w:p/>
+                          <w:p>
+                            <w:r>
+                              <w:t xml:space="preserve"> </w:t>
+                            </w:r>
+                            <w:r>
+                              <w:rPr>
+                                <w:color w:val="FF0000"/>
+                              </w:rPr>
+                              <w:t>__</w:t>
+                            </w:r>
+                            <w:r>
+                              <w:rPr>
+                                <w:color w:val="FF0000"/>
+                              </w:rPr>
+                              <w:t>1Hz</w:t>
+                            </w:r>
+                            <w:r>
+                              <w:rPr>
+                                <w:color w:val="FF0000"/>
+                              </w:rPr>
+                              <w:t>_____________________</w:t>
+                            </w:r>
+                          </w:p>
                           <w:p/>
                           <w:p>
                             <w:r>
-                              <w:t>Do they all toggle at exactly the same time?</w:t>
+                              <w:t xml:space="preserve">Do they all toggle at </w:t>
                             </w:r>
+                            <w:proofErr w:type="gramStart"/>
                             <w:r>
-                              <w:t xml:space="preserve">  _______________________________________</w:t>
+                              <w:t>exactly the same</w:t>
+                            </w:r>
+                            <w:proofErr w:type="gramEnd"/>
+                            <w:r>
+                              <w:t xml:space="preserve"> time?</w:t>
                             </w:r>
                             <w:r>
                               <w:t xml:space="preserve"> </w:t>
+                            </w:r>
+                          </w:p>
+                          <w:p/>
+                          <w:p>
+                            <w:r>
+                              <w:t xml:space="preserve"> </w:t>
+                            </w:r>
+                            <w:r>
+                              <w:rPr>
+                                <w:color w:val="FF0000"/>
+                              </w:rPr>
+                              <w:t>_</w:t>
+                            </w:r>
+                            <w:r>
+                              <w:rPr>
+                                <w:color w:val="FF0000"/>
+                              </w:rPr>
+                              <w:t xml:space="preserve">All of the LEDs do not toggle at exactly the same time, EVERY time, but there is a particular moment when all three LEDs toggle OFF at the exact same time, and that is approximately 3secs after displaying a binary 7, when toggling off to display a binary </w:t>
+                            </w:r>
+                            <w:proofErr w:type="gramStart"/>
+                            <w:r>
+                              <w:rPr>
+                                <w:color w:val="FF0000"/>
+                              </w:rPr>
+                              <w:t>0.</w:t>
+                            </w:r>
+                            <w:r>
+                              <w:rPr>
+                                <w:color w:val="FF0000"/>
+                              </w:rPr>
+                              <w:t>_</w:t>
+                            </w:r>
+                            <w:proofErr w:type="gramEnd"/>
+                            <w:r>
+                              <w:rPr>
+                                <w:color w:val="FF0000"/>
+                              </w:rPr>
+                              <w:t>_______</w:t>
                             </w:r>
                           </w:p>
                         </w:txbxContent>
@@ -992,7 +1057,7 @@
                 <v:stroke joinstyle="miter"/>
                 <v:path gradientshapeok="t" o:connecttype="rect"/>
               </v:shapetype>
-              <v:shape id="Text Box 217" o:spid="_x0000_s1026" type="#_x0000_t202" style="position:absolute;left:0;text-align:left;margin-left:9pt;margin-top:9.5pt;width:498pt;height:132pt;z-index:251658240;visibility:visible;mso-wrap-style:square;mso-width-percent:0;mso-height-percent:0;mso-wrap-distance-left:9pt;mso-wrap-distance-top:3.6pt;mso-wrap-distance-right:9pt;mso-wrap-distance-bottom:3.6pt;mso-position-horizontal:absolute;mso-position-horizontal-relative:text;mso-position-vertical:absolute;mso-position-vertical-relative:text;mso-width-percent:0;mso-height-percent:0;mso-width-relative:margin;mso-height-relative:margin;v-text-anchor:top" o:gfxdata="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" strokecolor="red">
+              <v:shape id="Text Box 217" o:spid="_x0000_s1026" type="#_x0000_t202" style="position:absolute;left:0;text-align:left;margin-left:9.2pt;margin-top:9.4pt;width:498pt;height:196.45pt;z-index:251658240;visibility:visible;mso-wrap-style:square;mso-width-percent:0;mso-height-percent:0;mso-wrap-distance-left:9pt;mso-wrap-distance-top:3.6pt;mso-wrap-distance-right:9pt;mso-wrap-distance-bottom:3.6pt;mso-position-horizontal:absolute;mso-position-horizontal-relative:text;mso-position-vertical:absolute;mso-position-vertical-relative:text;mso-width-percent:0;mso-height-percent:0;mso-width-relative:margin;mso-height-relative:margin;v-text-anchor:top" o:gfxdata="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" strokecolor="red">
                 <v:textbox>
                   <w:txbxContent>
                     <w:p>
@@ -1009,20 +1074,86 @@
                         <w:t xml:space="preserve">How </w:t>
                       </w:r>
                       <w:r>
-                        <w:t>fast does D1 turn on/off?  _______________________</w:t>
+                        <w:t xml:space="preserve">fast does D1 turn on/off? </w:t>
                       </w:r>
                     </w:p>
                     <w:p/>
+                    <w:p>
+                      <w:r>
+                        <w:t xml:space="preserve"> </w:t>
+                      </w:r>
+                      <w:r>
+                        <w:rPr>
+                          <w:color w:val="FF0000"/>
+                        </w:rPr>
+                        <w:t>__</w:t>
+                      </w:r>
+                      <w:r>
+                        <w:rPr>
+                          <w:color w:val="FF0000"/>
+                        </w:rPr>
+                        <w:t>1Hz</w:t>
+                      </w:r>
+                      <w:r>
+                        <w:rPr>
+                          <w:color w:val="FF0000"/>
+                        </w:rPr>
+                        <w:t>_____________________</w:t>
+                      </w:r>
+                    </w:p>
                     <w:p/>
                     <w:p>
                       <w:r>
-                        <w:t>Do they all toggle at exactly the same time?</w:t>
+                        <w:t xml:space="preserve">Do they all toggle at </w:t>
                       </w:r>
+                      <w:proofErr w:type="gramStart"/>
                       <w:r>
-                        <w:t xml:space="preserve">  _______________________________________</w:t>
+                        <w:t>exactly the same</w:t>
+                      </w:r>
+                      <w:proofErr w:type="gramEnd"/>
+                      <w:r>
+                        <w:t xml:space="preserve"> time?</w:t>
                       </w:r>
                       <w:r>
                         <w:t xml:space="preserve"> </w:t>
+                      </w:r>
+                    </w:p>
+                    <w:p/>
+                    <w:p>
+                      <w:r>
+                        <w:t xml:space="preserve"> </w:t>
+                      </w:r>
+                      <w:r>
+                        <w:rPr>
+                          <w:color w:val="FF0000"/>
+                        </w:rPr>
+                        <w:t>_</w:t>
+                      </w:r>
+                      <w:r>
+                        <w:rPr>
+                          <w:color w:val="FF0000"/>
+                        </w:rPr>
+                        <w:t xml:space="preserve">All of the LEDs do not toggle at exactly the same time, EVERY time, but there is a particular moment when all three LEDs toggle OFF at the exact same time, and that is approximately 3secs after displaying a binary 7, when toggling off to display a binary </w:t>
+                      </w:r>
+                      <w:proofErr w:type="gramStart"/>
+                      <w:r>
+                        <w:rPr>
+                          <w:color w:val="FF0000"/>
+                        </w:rPr>
+                        <w:t>0.</w:t>
+                      </w:r>
+                      <w:r>
+                        <w:rPr>
+                          <w:color w:val="FF0000"/>
+                        </w:rPr>
+                        <w:t>_</w:t>
+                      </w:r>
+                      <w:proofErr w:type="gramEnd"/>
+                      <w:r>
+                        <w:rPr>
+                          <w:color w:val="FF0000"/>
+                        </w:rPr>
+                        <w:t>_______</w:t>
                       </w:r>
                     </w:p>
                   </w:txbxContent>
@@ -1383,34 +1514,39 @@
                               <w:tabs>
                                 <w:tab w:val="left" w:pos="5580"/>
                               </w:tabs>
-                              <w:ind w:firstLine="360"/>
                             </w:pPr>
                             <w:r>
                               <w:rPr>
                                 <w:color w:val="FF0000"/>
                               </w:rPr>
-                              <w:t>______________</w:t>
+                              <w:t>__</w:t>
                             </w:r>
                             <w:r>
                               <w:rPr>
                                 <w:color w:val="FF0000"/>
                               </w:rPr>
-                              <w:t>__________________________________________________________</w:t>
+                              <w:t xml:space="preserve">The speed of the timers has decreased </w:t>
                             </w:r>
-                          </w:p>
-                          <w:p>
-                            <w:pPr>
-                              <w:tabs>
-                                <w:tab w:val="left" w:pos="5580"/>
-                              </w:tabs>
-                            </w:pPr>
-                          </w:p>
-                          <w:p>
-                            <w:pPr>
-                              <w:tabs>
-                                <w:tab w:val="left" w:pos="5580"/>
-                              </w:tabs>
-                            </w:pPr>
+                            <w:proofErr w:type="gramStart"/>
+                            <w:r>
+                              <w:rPr>
+                                <w:color w:val="FF0000"/>
+                              </w:rPr>
+                              <w:t>dramatically.</w:t>
+                            </w:r>
+                            <w:r>
+                              <w:rPr>
+                                <w:color w:val="FF0000"/>
+                              </w:rPr>
+                              <w:t>_</w:t>
+                            </w:r>
+                            <w:proofErr w:type="gramEnd"/>
+                            <w:r>
+                              <w:rPr>
+                                <w:color w:val="FF0000"/>
+                              </w:rPr>
+                              <w:t>_________________________</w:t>
+                            </w:r>
                           </w:p>
                           <w:p>
                             <w:pPr>
@@ -1428,6 +1564,7 @@
                             <w:r>
                               <w:t>What is the new frequency of LED D</w:t>
                             </w:r>
+                            <w:proofErr w:type="gramStart"/>
                             <w:r>
                               <w:t>1</w:t>
                             </w:r>
@@ -1437,25 +1574,12 @@
                             <w:r>
                               <w:t>:</w:t>
                             </w:r>
+                            <w:proofErr w:type="gramEnd"/>
                             <w:r>
                               <w:t xml:space="preserve"> </w:t>
                             </w:r>
                             <w:r>
-                              <w:tab/>
-                            </w:r>
-                            <w:r>
-                              <w:rPr>
-                                <w:color w:val="FF0000"/>
-                              </w:rPr>
-                              <w:t>______________</w:t>
-                            </w:r>
-                          </w:p>
-                          <w:p/>
-                          <w:p/>
-                          <w:p/>
-                          <w:p>
-                            <w:r>
-                              <w:t>Why didn’t the Seven-Segment Light update rate change?</w:t>
+                              <w:t xml:space="preserve"> </w:t>
                             </w:r>
                           </w:p>
                           <w:p>
@@ -1463,10 +1587,6 @@
                               <w:tabs>
                                 <w:tab w:val="left" w:pos="5580"/>
                               </w:tabs>
-                              <w:ind w:firstLine="360"/>
-                              <w:rPr>
-                                <w:color w:val="FF0000"/>
-                              </w:rPr>
                             </w:pPr>
                           </w:p>
                           <w:p>
@@ -1474,31 +1594,85 @@
                               <w:tabs>
                                 <w:tab w:val="left" w:pos="5580"/>
                               </w:tabs>
-                              <w:ind w:firstLine="360"/>
+                            </w:pPr>
+                            <w:r>
                               <w:rPr>
                                 <w:color w:val="FF0000"/>
                               </w:rPr>
-                            </w:pPr>
+                              <w:t>_</w:t>
+                            </w:r>
+                            <w:r>
+                              <w:rPr>
+                                <w:color w:val="FF0000"/>
+                              </w:rPr>
+                              <w:t>250mHz</w:t>
+                            </w:r>
+                            <w:r>
+                              <w:rPr>
+                                <w:color w:val="FF0000"/>
+                              </w:rPr>
+                              <w:t>_____________</w:t>
+                            </w:r>
                           </w:p>
+                          <w:p/>
+                          <w:p>
+                            <w:r>
+                              <w:t>Why didn’t the Seven-Segment Light update rate change?</w:t>
+                            </w:r>
+                          </w:p>
+                          <w:p/>
                           <w:p>
                             <w:pPr>
                               <w:tabs>
                                 <w:tab w:val="left" w:pos="5580"/>
                               </w:tabs>
-                              <w:ind w:firstLine="360"/>
                             </w:pPr>
                             <w:r>
                               <w:rPr>
                                 <w:color w:val="FF0000"/>
                               </w:rPr>
-                              <w:t>______________</w:t>
+                              <w:t>__</w:t>
                             </w:r>
                             <w:r>
                               <w:rPr>
                                 <w:color w:val="FF0000"/>
                               </w:rPr>
-                              <w:t>__________________________________________________________</w:t>
+                              <w:t>The seven segment display rate of change did update, however we cannot perceive the change due to the frequency being higher than we can notice with the naked eye.</w:t>
                             </w:r>
+                            <w:r>
+                              <w:rPr>
+                                <w:color w:val="FF0000"/>
+                              </w:rPr>
+                              <w:t xml:space="preserve"> The timer used for the seven segment display is TIM17 which is tied to APB2, which was also </w:t>
+                            </w:r>
+                            <w:proofErr w:type="spellStart"/>
+                            <w:r>
+                              <w:rPr>
+                                <w:color w:val="FF0000"/>
+                              </w:rPr>
+                              <w:t>prescaled</w:t>
+                            </w:r>
+                            <w:proofErr w:type="spellEnd"/>
+                            <w:r>
+                              <w:rPr>
+                                <w:color w:val="FF0000"/>
+                              </w:rPr>
+                              <w:t xml:space="preserve"> by a factor of 8, indicated the clock speed </w:t>
+                            </w:r>
+                            <w:proofErr w:type="gramStart"/>
+                            <w:r>
+                              <w:rPr>
+                                <w:color w:val="FF0000"/>
+                              </w:rPr>
+                              <w:t>changed.</w:t>
+                            </w:r>
+                            <w:r>
+                              <w:rPr>
+                                <w:color w:val="FF0000"/>
+                              </w:rPr>
+                              <w:t>_</w:t>
+                            </w:r>
+                            <w:proofErr w:type="gramEnd"/>
                           </w:p>
                           <w:p>
                             <w:pPr>
@@ -1556,19 +1730,38 @@
                         <w:tabs>
                           <w:tab w:val="left" w:pos="5580"/>
                         </w:tabs>
-                        <w:ind w:firstLine="360"/>
                       </w:pPr>
                       <w:r>
                         <w:rPr>
                           <w:color w:val="FF0000"/>
                         </w:rPr>
-                        <w:t>______________</w:t>
+                        <w:t>__</w:t>
                       </w:r>
                       <w:r>
                         <w:rPr>
                           <w:color w:val="FF0000"/>
                         </w:rPr>
-                        <w:t>__________________________________________________________</w:t>
+                        <w:t xml:space="preserve">The speed of the timers has decreased </w:t>
+                      </w:r>
+                      <w:proofErr w:type="gramStart"/>
+                      <w:r>
+                        <w:rPr>
+                          <w:color w:val="FF0000"/>
+                        </w:rPr>
+                        <w:t>dramatically.</w:t>
+                      </w:r>
+                      <w:r>
+                        <w:rPr>
+                          <w:color w:val="FF0000"/>
+                        </w:rPr>
+                        <w:t>_</w:t>
+                      </w:r>
+                      <w:proofErr w:type="gramEnd"/>
+                      <w:r>
+                        <w:rPr>
+                          <w:color w:val="FF0000"/>
+                        </w:rPr>
+                        <w:t>_________________________</w:t>
                       </w:r>
                     </w:p>
                     <w:p>
@@ -1584,6 +1777,26 @@
                           <w:tab w:val="left" w:pos="5580"/>
                         </w:tabs>
                       </w:pPr>
+                      <w:r>
+                        <w:t>What is the new frequency of LED D</w:t>
+                      </w:r>
+                      <w:proofErr w:type="gramStart"/>
+                      <w:r>
+                        <w:t>1</w:t>
+                      </w:r>
+                      <w:r>
+                        <w:t>?</w:t>
+                      </w:r>
+                      <w:r>
+                        <w:t>:</w:t>
+                      </w:r>
+                      <w:proofErr w:type="gramEnd"/>
+                      <w:r>
+                        <w:t xml:space="preserve"> </w:t>
+                      </w:r>
+                      <w:r>
+                        <w:t xml:space="preserve"> </w:t>
+                      </w:r>
                     </w:p>
                     <w:p>
                       <w:pPr>
@@ -1599,76 +1812,83 @@
                         </w:tabs>
                       </w:pPr>
                       <w:r>
-                        <w:t>What is the new frequency of LED D1</w:t>
-                      </w:r>
-                      <w:r>
-                        <w:t>?</w:t>
-                      </w:r>
-                      <w:r>
-                        <w:t>:</w:t>
-                      </w:r>
-                      <w:r>
-                        <w:t xml:space="preserve"> </w:t>
-                      </w:r>
-                      <w:r>
-                        <w:tab/>
+                        <w:rPr>
+                          <w:color w:val="FF0000"/>
+                        </w:rPr>
+                        <w:t>_</w:t>
                       </w:r>
                       <w:r>
                         <w:rPr>
                           <w:color w:val="FF0000"/>
                         </w:rPr>
-                        <w:t>______________</w:t>
+                        <w:t>250mHz</w:t>
+                      </w:r>
+                      <w:r>
+                        <w:rPr>
+                          <w:color w:val="FF0000"/>
+                        </w:rPr>
+                        <w:t>_____________</w:t>
                       </w:r>
                     </w:p>
-                    <w:p/>
-                    <w:p/>
                     <w:p/>
                     <w:p>
                       <w:r>
                         <w:t>Why didn’t the Seven-Segment Light update rate change?</w:t>
                       </w:r>
                     </w:p>
+                    <w:p/>
                     <w:p>
                       <w:pPr>
                         <w:tabs>
                           <w:tab w:val="left" w:pos="5580"/>
                         </w:tabs>
-                        <w:ind w:firstLine="360"/>
-                        <w:rPr>
-                          <w:color w:val="FF0000"/>
-                        </w:rPr>
-                      </w:pPr>
-                    </w:p>
-                    <w:p>
-                      <w:pPr>
-                        <w:tabs>
-                          <w:tab w:val="left" w:pos="5580"/>
-                        </w:tabs>
-                        <w:ind w:firstLine="360"/>
-                        <w:rPr>
-                          <w:color w:val="FF0000"/>
-                        </w:rPr>
-                      </w:pPr>
-                    </w:p>
-                    <w:p>
-                      <w:pPr>
-                        <w:tabs>
-                          <w:tab w:val="left" w:pos="5580"/>
-                        </w:tabs>
-                        <w:ind w:firstLine="360"/>
                       </w:pPr>
                       <w:r>
                         <w:rPr>
                           <w:color w:val="FF0000"/>
                         </w:rPr>
-                        <w:t>______________</w:t>
+                        <w:t>__</w:t>
                       </w:r>
                       <w:r>
                         <w:rPr>
                           <w:color w:val="FF0000"/>
                         </w:rPr>
-                        <w:t>__________________________________________________________</w:t>
+                        <w:t>The seven segment display rate of change did update, however we cannot perceive the change due to the frequency being higher than we can notice with the naked eye.</w:t>
                       </w:r>
+                      <w:r>
+                        <w:rPr>
+                          <w:color w:val="FF0000"/>
+                        </w:rPr>
+                        <w:t xml:space="preserve"> The timer used for the seven segment display is TIM17 which is tied to APB2, which was also </w:t>
+                      </w:r>
+                      <w:proofErr w:type="spellStart"/>
+                      <w:r>
+                        <w:rPr>
+                          <w:color w:val="FF0000"/>
+                        </w:rPr>
+                        <w:t>prescaled</w:t>
+                      </w:r>
+                      <w:proofErr w:type="spellEnd"/>
+                      <w:r>
+                        <w:rPr>
+                          <w:color w:val="FF0000"/>
+                        </w:rPr>
+                        <w:t xml:space="preserve"> by a factor of 8, indicated the clock speed </w:t>
+                      </w:r>
+                      <w:proofErr w:type="gramStart"/>
+                      <w:r>
+                        <w:rPr>
+                          <w:color w:val="FF0000"/>
+                        </w:rPr>
+                        <w:t>changed.</w:t>
+                      </w:r>
+                      <w:r>
+                        <w:rPr>
+                          <w:color w:val="FF0000"/>
+                        </w:rPr>
+                        <w:t>_</w:t>
+                      </w:r>
+                      <w:proofErr w:type="gramEnd"/>
                     </w:p>
                     <w:p>
                       <w:pPr>
@@ -1867,17 +2087,7 @@
                                 <w:sz w:val="44"/>
                                 <w:szCs w:val="36"/>
                               </w:rPr>
-                              <w:t xml:space="preserve">In </w:t>
-                            </w:r>
-                            <w:r>
-                              <w:rPr>
-                                <w:b/>
-                                <w:bCs/>
-                                <w:color w:val="002060"/>
-                                <w:sz w:val="44"/>
-                                <w:szCs w:val="36"/>
-                              </w:rPr>
-                              <w:t>MilliSeconds</w:t>
+                              <w:t>In MilliSeconds</w:t>
                             </w:r>
                           </w:p>
                           <w:p>
@@ -2769,15 +2979,56 @@
                             <w:r>
                               <w:t xml:space="preserve"> all of the D</w:t>
                             </w:r>
+                            <w:proofErr w:type="gramStart"/>
                             <w:r>
-                              <w:t xml:space="preserve">1..4 LEDs instead of display all ‘8888’ on the </w:t>
+                              <w:t>1..</w:t>
                             </w:r>
+                            <w:proofErr w:type="gramEnd"/>
                             <w:r>
-                              <w:t>SevenSegments.</w:t>
+                              <w:t xml:space="preserve">4 LEDs instead of display all ‘8888’ on the </w:t>
                             </w:r>
+                            <w:proofErr w:type="spellStart"/>
                             <w:r>
-                              <w:br/>
+                              <w:t>SevenSegments</w:t>
                             </w:r>
+                            <w:proofErr w:type="spellEnd"/>
+                            <w:r>
+                              <w:t>.</w:t>
+                            </w:r>
+                          </w:p>
+                          <w:p/>
+                          <w:p>
+                            <w:pPr>
+                              <w:ind w:left="720"/>
+                              <w:rPr>
+                                <w:color w:val="FF0000"/>
+                              </w:rPr>
+                            </w:pPr>
+                            <w:r>
+                              <w:rPr>
+                                <w:color w:val="FF0000"/>
+                              </w:rPr>
+                              <w:t xml:space="preserve">I made all four LEDs, D1-D4 turn on when the GO lights are turned on alongside the </w:t>
+                            </w:r>
+                            <w:proofErr w:type="gramStart"/>
+                            <w:r>
+                              <w:rPr>
+                                <w:color w:val="FF0000"/>
+                              </w:rPr>
+                              <w:t>seven segment</w:t>
+                            </w:r>
+                            <w:proofErr w:type="gramEnd"/>
+                            <w:r>
+                              <w:rPr>
+                                <w:color w:val="FF0000"/>
+                              </w:rPr>
+                              <w:t xml:space="preserve"> display displaying “8888”.</w:t>
+                            </w:r>
+                          </w:p>
+                          <w:p>
+                            <w:pPr>
+                              <w:ind w:left="720"/>
+                            </w:pPr>
                           </w:p>
                           <w:p>
                             <w:pPr>
@@ -2856,11 +3107,58 @@
                         <w:t>Change the “Go” lights to be</w:t>
                       </w:r>
                       <w:r>
-                        <w:t xml:space="preserve"> all of the D1..4 LEDs instead of display all ‘8888’ on the SevenSegments.</w:t>
+                        <w:t xml:space="preserve"> all of the D</w:t>
                       </w:r>
+                      <w:proofErr w:type="gramStart"/>
                       <w:r>
-                        <w:br/>
+                        <w:t>1..</w:t>
                       </w:r>
+                      <w:proofErr w:type="gramEnd"/>
+                      <w:r>
+                        <w:t xml:space="preserve">4 LEDs instead of display all ‘8888’ on the </w:t>
+                      </w:r>
+                      <w:proofErr w:type="spellStart"/>
+                      <w:r>
+                        <w:t>SevenSegments</w:t>
+                      </w:r>
+                      <w:proofErr w:type="spellEnd"/>
+                      <w:r>
+                        <w:t>.</w:t>
+                      </w:r>
+                    </w:p>
+                    <w:p/>
+                    <w:p>
+                      <w:pPr>
+                        <w:ind w:left="720"/>
+                        <w:rPr>
+                          <w:color w:val="FF0000"/>
+                        </w:rPr>
+                      </w:pPr>
+                      <w:r>
+                        <w:rPr>
+                          <w:color w:val="FF0000"/>
+                        </w:rPr>
+                        <w:t xml:space="preserve">I made all four LEDs, D1-D4 turn on when the GO lights are turned on alongside the </w:t>
+                      </w:r>
+                      <w:proofErr w:type="gramStart"/>
+                      <w:r>
+                        <w:rPr>
+                          <w:color w:val="FF0000"/>
+                        </w:rPr>
+                        <w:t>seven segment</w:t>
+                      </w:r>
+                      <w:proofErr w:type="gramEnd"/>
+                      <w:r>
+                        <w:rPr>
+                          <w:color w:val="FF0000"/>
+                        </w:rPr>
+                        <w:t xml:space="preserve"> display displaying “8888”.</w:t>
+                      </w:r>
+                    </w:p>
+                    <w:p>
+                      <w:pPr>
+                        <w:ind w:left="720"/>
+                      </w:pPr>
                     </w:p>
                     <w:p>
                       <w:pPr>
@@ -2924,7 +3222,7 @@
 </file>
 
 <file path=word/endnotes.xml><?xml version="1.0" encoding="utf-8"?>
-<w:endnotes xmlns:wpc="http://schemas.microsoft.com/office/word/2010/wordprocessingCanvas" xmlns:cx="http://schemas.microsoft.com/office/drawing/2014/chartex" xmlns:cx1="http://schemas.microsoft.com/office/drawing/2015/9/8/chartex" xmlns:cx2="http://schemas.microsoft.com/office/drawing/2015/10/21/chartex" xmlns:cx3="http://schemas.microsoft.com/office/drawing/2016/5/9/chartex" xmlns:cx4="http://schemas.microsoft.com/office/drawing/2016/5/10/chartex" xmlns:cx5="http://schemas.microsoft.com/office/drawing/2016/5/11/chartex" xmlns:cx6="http://schemas.microsoft.com/office/drawing/2016/5/12/chartex" xmlns:cx7="http://schemas.microsoft.com/office/drawing/2016/5/13/chartex" xmlns:cx8="http://schemas.microsoft.com/office/drawing/2016/5/14/chartex" xmlns:mc="http://schemas.openxmlformats.org/markup-compatibility/2006" xmlns:aink="http://schemas.microsoft.com/office/drawing/2016/ink" xmlns:am3d="http://schemas.microsoft.com/office/drawing/2017/model3d" xmlns:o="urn:schemas-microsoft-com:office:office" xmlns:oel="http://schemas.microsoft.com/office/2019/extlst" xmlns:r="http://schemas.openxmlformats.org/officeDocument/2006/relationships" xmlns:m="http://schemas.openxmlformats.org/officeDocument/2006/math" xmlns:v="urn:schemas-microsoft-com:vml" xmlns:wp14="http://schemas.microsoft.com/office/word/2010/wordprocessingDrawing" xmlns:wp="http://schemas.openxmlformats.org/drawingml/2006/wordprocessingDrawing" xmlns:w10="urn:schemas-microsoft-com:office:word" xmlns:w="http://schemas.openxmlformats.org/wordprocessingml/2006/main" xmlns:w14="http://schemas.microsoft.com/office/word/2010/wordml" xmlns:w15="http://schemas.microsoft.com/office/word/2012/wordml" xmlns:w16cex="http://schemas.microsoft.com/office/word/2018/wordml/cex" xmlns:w16cid="http://schemas.microsoft.com/office/word/2016/wordml/cid" xmlns:w16="http://schemas.microsoft.com/office/word/2018/wordml" xmlns:w16sdtdh="http://schemas.microsoft.com/office/word/2020/wordml/sdtdatahash" xmlns:w16se="http://schemas.microsoft.com/office/word/2015/wordml/symex" xmlns:wpg="http://schemas.microsoft.com/office/word/2010/wordprocessingGroup" xmlns:wpi="http://schemas.microsoft.com/office/word/2010/wordprocessingInk" xmlns:wne="http://schemas.microsoft.com/office/word/2006/wordml" xmlns:wps="http://schemas.microsoft.com/office/word/2010/wordprocessingShape" mc:Ignorable="w14 w15 w16se w16cid w16 w16cex w16sdtdh wp14">
+<w:endnotes xmlns:wpc="http://schemas.microsoft.com/office/word/2010/wordprocessingCanvas" xmlns:cx="http://schemas.microsoft.com/office/drawing/2014/chartex" xmlns:cx1="http://schemas.microsoft.com/office/drawing/2015/9/8/chartex" xmlns:cx2="http://schemas.microsoft.com/office/drawing/2015/10/21/chartex" xmlns:cx3="http://schemas.microsoft.com/office/drawing/2016/5/9/chartex" xmlns:cx4="http://schemas.microsoft.com/office/drawing/2016/5/10/chartex" xmlns:cx5="http://schemas.microsoft.com/office/drawing/2016/5/11/chartex" xmlns:cx6="http://schemas.microsoft.com/office/drawing/2016/5/12/chartex" xmlns:cx7="http://schemas.microsoft.com/office/drawing/2016/5/13/chartex" xmlns:cx8="http://schemas.microsoft.com/office/drawing/2016/5/14/chartex" xmlns:mc="http://schemas.openxmlformats.org/markup-compatibility/2006" xmlns:aink="http://schemas.microsoft.com/office/drawing/2016/ink" xmlns:am3d="http://schemas.microsoft.com/office/drawing/2017/model3d" xmlns:o="urn:schemas-microsoft-com:office:office" xmlns:oel="http://schemas.microsoft.com/office/2019/extlst" xmlns:r="http://schemas.openxmlformats.org/officeDocument/2006/relationships" xmlns:m="http://schemas.openxmlformats.org/officeDocument/2006/math" xmlns:v="urn:schemas-microsoft-com:vml" xmlns:wp14="http://schemas.microsoft.com/office/word/2010/wordprocessingDrawing" xmlns:wp="http://schemas.openxmlformats.org/drawingml/2006/wordprocessingDrawing" xmlns:w10="urn:schemas-microsoft-com:office:word" xmlns:w="http://schemas.openxmlformats.org/wordprocessingml/2006/main" xmlns:w14="http://schemas.microsoft.com/office/word/2010/wordml" xmlns:w15="http://schemas.microsoft.com/office/word/2012/wordml" xmlns:w16cex="http://schemas.microsoft.com/office/word/2018/wordml/cex" xmlns:w16cid="http://schemas.microsoft.com/office/word/2016/wordml/cid" xmlns:w16="http://schemas.microsoft.com/office/word/2018/wordml" xmlns:w16du="http://schemas.microsoft.com/office/word/2023/wordml/word16du" xmlns:w16sdtdh="http://schemas.microsoft.com/office/word/2020/wordml/sdtdatahash" xmlns:w16sdtfl="http://schemas.microsoft.com/office/word/2024/wordml/sdtformatlock" xmlns:w16se="http://schemas.microsoft.com/office/word/2015/wordml/symex" xmlns:wpg="http://schemas.microsoft.com/office/word/2010/wordprocessingGroup" xmlns:wpi="http://schemas.microsoft.com/office/word/2010/wordprocessingInk" xmlns:wne="http://schemas.microsoft.com/office/word/2006/wordml" xmlns:wps="http://schemas.microsoft.com/office/word/2010/wordprocessingShape" mc:Ignorable="w14 w15 w16se w16cid w16 w16cex w16sdtdh w16sdtfl w16du wp14">
   <w:endnote w:type="separator" w:id="-1">
     <w:p>
       <w:r>
@@ -2946,7 +3244,7 @@
 </file>
 
 <file path=word/footnotes.xml><?xml version="1.0" encoding="utf-8"?>
-<w:footnotes xmlns:wpc="http://schemas.microsoft.com/office/word/2010/wordprocessingCanvas" xmlns:cx="http://schemas.microsoft.com/office/drawing/2014/chartex" xmlns:cx1="http://schemas.microsoft.com/office/drawing/2015/9/8/chartex" xmlns:cx2="http://schemas.microsoft.com/office/drawing/2015/10/21/chartex" xmlns:cx3="http://schemas.microsoft.com/office/drawing/2016/5/9/chartex" xmlns:cx4="http://schemas.microsoft.com/office/drawing/2016/5/10/chartex" xmlns:cx5="http://schemas.microsoft.com/office/drawing/2016/5/11/chartex" xmlns:cx6="http://schemas.microsoft.com/office/drawing/2016/5/12/chartex" xmlns:cx7="http://schemas.microsoft.com/office/drawing/2016/5/13/chartex" xmlns:cx8="http://schemas.microsoft.com/office/drawing/2016/5/14/chartex" xmlns:mc="http://schemas.openxmlformats.org/markup-compatibility/2006" xmlns:aink="http://schemas.microsoft.com/office/drawing/2016/ink" xmlns:am3d="http://schemas.microsoft.com/office/drawing/2017/model3d" xmlns:o="urn:schemas-microsoft-com:office:office" xmlns:oel="http://schemas.microsoft.com/office/2019/extlst" xmlns:r="http://schemas.openxmlformats.org/officeDocument/2006/relationships" xmlns:m="http://schemas.openxmlformats.org/officeDocument/2006/math" xmlns:v="urn:schemas-microsoft-com:vml" xmlns:wp14="http://schemas.microsoft.com/office/word/2010/wordprocessingDrawing" xmlns:wp="http://schemas.openxmlformats.org/drawingml/2006/wordprocessingDrawing" xmlns:w10="urn:schemas-microsoft-com:office:word" xmlns:w="http://schemas.openxmlformats.org/wordprocessingml/2006/main" xmlns:w14="http://schemas.microsoft.com/office/word/2010/wordml" xmlns:w15="http://schemas.microsoft.com/office/word/2012/wordml" xmlns:w16cex="http://schemas.microsoft.com/office/word/2018/wordml/cex" xmlns:w16cid="http://schemas.microsoft.com/office/word/2016/wordml/cid" xmlns:w16="http://schemas.microsoft.com/office/word/2018/wordml" xmlns:w16sdtdh="http://schemas.microsoft.com/office/word/2020/wordml/sdtdatahash" xmlns:w16se="http://schemas.microsoft.com/office/word/2015/wordml/symex" xmlns:wpg="http://schemas.microsoft.com/office/word/2010/wordprocessingGroup" xmlns:wpi="http://schemas.microsoft.com/office/word/2010/wordprocessingInk" xmlns:wne="http://schemas.microsoft.com/office/word/2006/wordml" xmlns:wps="http://schemas.microsoft.com/office/word/2010/wordprocessingShape" mc:Ignorable="w14 w15 w16se w16cid w16 w16cex w16sdtdh wp14">
+<w:footnotes xmlns:wpc="http://schemas.microsoft.com/office/word/2010/wordprocessingCanvas" xmlns:cx="http://schemas.microsoft.com/office/drawing/2014/chartex" xmlns:cx1="http://schemas.microsoft.com/office/drawing/2015/9/8/chartex" xmlns:cx2="http://schemas.microsoft.com/office/drawing/2015/10/21/chartex" xmlns:cx3="http://schemas.microsoft.com/office/drawing/2016/5/9/chartex" xmlns:cx4="http://schemas.microsoft.com/office/drawing/2016/5/10/chartex" xmlns:cx5="http://schemas.microsoft.com/office/drawing/2016/5/11/chartex" xmlns:cx6="http://schemas.microsoft.com/office/drawing/2016/5/12/chartex" xmlns:cx7="http://schemas.microsoft.com/office/drawing/2016/5/13/chartex" xmlns:cx8="http://schemas.microsoft.com/office/drawing/2016/5/14/chartex" xmlns:mc="http://schemas.openxmlformats.org/markup-compatibility/2006" xmlns:aink="http://schemas.microsoft.com/office/drawing/2016/ink" xmlns:am3d="http://schemas.microsoft.com/office/drawing/2017/model3d" xmlns:o="urn:schemas-microsoft-com:office:office" xmlns:oel="http://schemas.microsoft.com/office/2019/extlst" xmlns:r="http://schemas.openxmlformats.org/officeDocument/2006/relationships" xmlns:m="http://schemas.openxmlformats.org/officeDocument/2006/math" xmlns:v="urn:schemas-microsoft-com:vml" xmlns:wp14="http://schemas.microsoft.com/office/word/2010/wordprocessingDrawing" xmlns:wp="http://schemas.openxmlformats.org/drawingml/2006/wordprocessingDrawing" xmlns:w10="urn:schemas-microsoft-com:office:word" xmlns:w="http://schemas.openxmlformats.org/wordprocessingml/2006/main" xmlns:w14="http://schemas.microsoft.com/office/word/2010/wordml" xmlns:w15="http://schemas.microsoft.com/office/word/2012/wordml" xmlns:w16cex="http://schemas.microsoft.com/office/word/2018/wordml/cex" xmlns:w16cid="http://schemas.microsoft.com/office/word/2016/wordml/cid" xmlns:w16="http://schemas.microsoft.com/office/word/2018/wordml" xmlns:w16du="http://schemas.microsoft.com/office/word/2023/wordml/word16du" xmlns:w16sdtdh="http://schemas.microsoft.com/office/word/2020/wordml/sdtdatahash" xmlns:w16sdtfl="http://schemas.microsoft.com/office/word/2024/wordml/sdtformatlock" xmlns:w16se="http://schemas.microsoft.com/office/word/2015/wordml/symex" xmlns:wpg="http://schemas.microsoft.com/office/word/2010/wordprocessingGroup" xmlns:wpi="http://schemas.microsoft.com/office/word/2010/wordprocessingInk" xmlns:wne="http://schemas.microsoft.com/office/word/2006/wordml" xmlns:wps="http://schemas.microsoft.com/office/word/2010/wordprocessingShape" mc:Ignorable="w14 w15 w16se w16cid w16 w16cex w16sdtdh w16sdtfl w16du wp14">
   <w:footnote w:type="separator" w:id="-1">
     <w:p>
       <w:r>
@@ -2968,7 +3266,7 @@
 </file>
 
 <file path=word/numbering.xml><?xml version="1.0" encoding="utf-8"?>
-<w:numbering xmlns:wpc="http://schemas.microsoft.com/office/word/2010/wordprocessingCanvas" xmlns:cx="http://schemas.microsoft.com/office/drawing/2014/chartex" xmlns:cx1="http://schemas.microsoft.com/office/drawing/2015/9/8/chartex" xmlns:cx2="http://schemas.microsoft.com/office/drawing/2015/10/21/chartex" xmlns:cx3="http://schemas.microsoft.com/office/drawing/2016/5/9/chartex" xmlns:cx4="http://schemas.microsoft.com/office/drawing/2016/5/10/chartex" xmlns:cx5="http://schemas.microsoft.com/office/drawing/2016/5/11/chartex" xmlns:cx6="http://schemas.microsoft.com/office/drawing/2016/5/12/chartex" xmlns:cx7="http://schemas.microsoft.com/office/drawing/2016/5/13/chartex" xmlns:cx8="http://schemas.microsoft.com/office/drawing/2016/5/14/chartex" xmlns:mc="http://schemas.openxmlformats.org/markup-compatibility/2006" xmlns:aink="http://schemas.microsoft.com/office/drawing/2016/ink" xmlns:am3d="http://schemas.microsoft.com/office/drawing/2017/model3d" xmlns:o="urn:schemas-microsoft-com:office:office" xmlns:oel="http://schemas.microsoft.com/office/2019/extlst" xmlns:r="http://schemas.openxmlformats.org/officeDocument/2006/relationships" xmlns:m="http://schemas.openxmlformats.org/officeDocument/2006/math" xmlns:v="urn:schemas-microsoft-com:vml" xmlns:wp14="http://schemas.microsoft.com/office/word/2010/wordprocessingDrawing" xmlns:wp="http://schemas.openxmlformats.org/drawingml/2006/wordprocessingDrawing" xmlns:w10="urn:schemas-microsoft-com:office:word" xmlns:w="http://schemas.openxmlformats.org/wordprocessingml/2006/main" xmlns:w14="http://schemas.microsoft.com/office/word/2010/wordml" xmlns:w15="http://schemas.microsoft.com/office/word/2012/wordml" xmlns:w16cex="http://schemas.microsoft.com/office/word/2018/wordml/cex" xmlns:w16cid="http://schemas.microsoft.com/office/word/2016/wordml/cid" xmlns:w16="http://schemas.microsoft.com/office/word/2018/wordml" xmlns:w16sdtdh="http://schemas.microsoft.com/office/word/2020/wordml/sdtdatahash" xmlns:w16se="http://schemas.microsoft.com/office/word/2015/wordml/symex" xmlns:wpg="http://schemas.microsoft.com/office/word/2010/wordprocessingGroup" xmlns:wpi="http://schemas.microsoft.com/office/word/2010/wordprocessingInk" xmlns:wne="http://schemas.microsoft.com/office/word/2006/wordml" xmlns:wps="http://schemas.microsoft.com/office/word/2010/wordprocessingShape" mc:Ignorable="w14 w15 w16se w16cid w16 w16cex w16sdtdh wp14">
+<w:numbering xmlns:wpc="http://schemas.microsoft.com/office/word/2010/wordprocessingCanvas" xmlns:cx="http://schemas.microsoft.com/office/drawing/2014/chartex" xmlns:cx1="http://schemas.microsoft.com/office/drawing/2015/9/8/chartex" xmlns:cx2="http://schemas.microsoft.com/office/drawing/2015/10/21/chartex" xmlns:cx3="http://schemas.microsoft.com/office/drawing/2016/5/9/chartex" xmlns:cx4="http://schemas.microsoft.com/office/drawing/2016/5/10/chartex" xmlns:cx5="http://schemas.microsoft.com/office/drawing/2016/5/11/chartex" xmlns:cx6="http://schemas.microsoft.com/office/drawing/2016/5/12/chartex" xmlns:cx7="http://schemas.microsoft.com/office/drawing/2016/5/13/chartex" xmlns:cx8="http://schemas.microsoft.com/office/drawing/2016/5/14/chartex" xmlns:mc="http://schemas.openxmlformats.org/markup-compatibility/2006" xmlns:aink="http://schemas.microsoft.com/office/drawing/2016/ink" xmlns:am3d="http://schemas.microsoft.com/office/drawing/2017/model3d" xmlns:o="urn:schemas-microsoft-com:office:office" xmlns:oel="http://schemas.microsoft.com/office/2019/extlst" xmlns:r="http://schemas.openxmlformats.org/officeDocument/2006/relationships" xmlns:m="http://schemas.openxmlformats.org/officeDocument/2006/math" xmlns:v="urn:schemas-microsoft-com:vml" xmlns:wp14="http://schemas.microsoft.com/office/word/2010/wordprocessingDrawing" xmlns:wp="http://schemas.openxmlformats.org/drawingml/2006/wordprocessingDrawing" xmlns:w10="urn:schemas-microsoft-com:office:word" xmlns:w="http://schemas.openxmlformats.org/wordprocessingml/2006/main" xmlns:w14="http://schemas.microsoft.com/office/word/2010/wordml" xmlns:w15="http://schemas.microsoft.com/office/word/2012/wordml" xmlns:w16cex="http://schemas.microsoft.com/office/word/2018/wordml/cex" xmlns:w16cid="http://schemas.microsoft.com/office/word/2016/wordml/cid" xmlns:w16="http://schemas.microsoft.com/office/word/2018/wordml" xmlns:w16du="http://schemas.microsoft.com/office/word/2023/wordml/word16du" xmlns:w16sdtdh="http://schemas.microsoft.com/office/word/2020/wordml/sdtdatahash" xmlns:w16sdtfl="http://schemas.microsoft.com/office/word/2024/wordml/sdtformatlock" xmlns:w16se="http://schemas.microsoft.com/office/word/2015/wordml/symex" xmlns:wpg="http://schemas.microsoft.com/office/word/2010/wordprocessingGroup" xmlns:wpi="http://schemas.microsoft.com/office/word/2010/wordprocessingInk" xmlns:wne="http://schemas.microsoft.com/office/word/2006/wordml" xmlns:wps="http://schemas.microsoft.com/office/word/2010/wordprocessingShape" mc:Ignorable="w14 w15 w16se w16cid w16 w16cex w16sdtdh w16sdtfl w16du wp14">
   <w:abstractNum w:abstractNumId="0" w15:restartNumberingAfterBreak="0">
     <w:nsid w:val="04782BB8"/>
     <w:multiLevelType w:val="hybridMultilevel"/>
@@ -5382,7 +5680,7 @@
 </file>
 
 <file path=word/styles.xml><?xml version="1.0" encoding="utf-8"?>
-<w:styles xmlns:mc="http://schemas.openxmlformats.org/markup-compatibility/2006" xmlns:r="http://schemas.openxmlformats.org/officeDocument/2006/relationships" xmlns:w="http://schemas.openxmlformats.org/wordprocessingml/2006/main" xmlns:w14="http://schemas.microsoft.com/office/word/2010/wordml" xmlns:w15="http://schemas.microsoft.com/office/word/2012/wordml" xmlns:w16cex="http://schemas.microsoft.com/office/word/2018/wordml/cex" xmlns:w16cid="http://schemas.microsoft.com/office/word/2016/wordml/cid" xmlns:w16="http://schemas.microsoft.com/office/word/2018/wordml" xmlns:w16sdtdh="http://schemas.microsoft.com/office/word/2020/wordml/sdtdatahash" xmlns:w16se="http://schemas.microsoft.com/office/word/2015/wordml/symex" mc:Ignorable="w14 w15 w16se w16cid w16 w16cex w16sdtdh">
+<w:styles xmlns:mc="http://schemas.openxmlformats.org/markup-compatibility/2006" xmlns:r="http://schemas.openxmlformats.org/officeDocument/2006/relationships" xmlns:w="http://schemas.openxmlformats.org/wordprocessingml/2006/main" xmlns:w14="http://schemas.microsoft.com/office/word/2010/wordml" xmlns:w15="http://schemas.microsoft.com/office/word/2012/wordml" xmlns:w16cex="http://schemas.microsoft.com/office/word/2018/wordml/cex" xmlns:w16cid="http://schemas.microsoft.com/office/word/2016/wordml/cid" xmlns:w16="http://schemas.microsoft.com/office/word/2018/wordml" xmlns:w16du="http://schemas.microsoft.com/office/word/2023/wordml/word16du" xmlns:w16sdtdh="http://schemas.microsoft.com/office/word/2020/wordml/sdtdatahash" xmlns:w16sdtfl="http://schemas.microsoft.com/office/word/2024/wordml/sdtformatlock" xmlns:w16se="http://schemas.microsoft.com/office/word/2015/wordml/symex" mc:Ignorable="w14 w15 w16se w16cid w16 w16cex w16sdtdh w16sdtfl w16du">
   <w:docDefaults>
     <w:rPrDefault>
       <w:rPr>
@@ -5832,7 +6130,6 @@
   <w:style w:type="character" w:default="1" w:styleId="DefaultParagraphFont">
     <w:name w:val="Default Paragraph Font"/>
     <w:uiPriority w:val="1"/>
-    <w:semiHidden/>
     <w:unhideWhenUsed/>
   </w:style>
   <w:style w:type="table" w:default="1" w:styleId="TableNormal">

</xml_diff>